<commit_message>
added docs for ex 3
</commit_message>
<xml_diff>
--- a/doc.docx
+++ b/doc.docx
@@ -188,9 +188,9 @@
         <w:tblLook w:val="04A0" w:firstRow="1" w:lastRow="0" w:firstColumn="1" w:lastColumn="0" w:noHBand="0" w:noVBand="1"/>
       </w:tblPr>
       <w:tblGrid>
-        <w:gridCol w:w="1189"/>
-        <w:gridCol w:w="1542"/>
-        <w:gridCol w:w="2579"/>
+        <w:gridCol w:w="1137"/>
+        <w:gridCol w:w="1284"/>
+        <w:gridCol w:w="2124"/>
       </w:tblGrid>
       <w:tr>
         <w:trPr>
@@ -740,15 +740,7 @@
         <w:rPr>
           <w:rFonts w:ascii="LM Roman 12" w:hAnsi="LM Roman 12"/>
         </w:rPr>
-        <w:t>agli estremi de</w:t>
-      </w:r>
-      <w:bookmarkStart w:id="0" w:name="_GoBack"/>
-      <w:bookmarkEnd w:id="0"/>
-      <w:r>
-        <w:rPr>
-          <w:rFonts w:ascii="LM Roman 12" w:hAnsi="LM Roman 12"/>
-        </w:rPr>
-        <w:t>lla collezione</w:t>
+        <w:t>agli estremi della collezione</w:t>
       </w:r>
       <w:r>
         <w:rPr>
@@ -796,9 +788,9 @@
         <w:tblLook w:val="04A0" w:firstRow="1" w:lastRow="0" w:firstColumn="1" w:lastColumn="0" w:noHBand="0" w:noVBand="1"/>
       </w:tblPr>
       <w:tblGrid>
-        <w:gridCol w:w="1189"/>
-        <w:gridCol w:w="1542"/>
-        <w:gridCol w:w="2579"/>
+        <w:gridCol w:w="1137"/>
+        <w:gridCol w:w="1284"/>
+        <w:gridCol w:w="2124"/>
       </w:tblGrid>
       <w:tr>
         <w:trPr>
@@ -922,7 +914,7 @@
                 <w:lang w:val="en-GB" w:eastAsia="en-GB"/>
               </w:rPr>
             </w:pPr>
-            <w:hyperlink r:id="rId4" w:history="1">
+            <w:hyperlink r:id="rId5" w:history="1">
               <w:r>
                 <w:rPr>
                   <w:rFonts w:ascii="LM Roman 12" w:eastAsia="Times New Roman" w:hAnsi="LM Roman 12" w:cs="Times New Roman"/>
@@ -1421,9 +1413,9 @@
         <w:tblLook w:val="04A0" w:firstRow="1" w:lastRow="0" w:firstColumn="1" w:lastColumn="0" w:noHBand="0" w:noVBand="1"/>
       </w:tblPr>
       <w:tblGrid>
-        <w:gridCol w:w="1170"/>
-        <w:gridCol w:w="1542"/>
-        <w:gridCol w:w="2579"/>
+        <w:gridCol w:w="1063"/>
+        <w:gridCol w:w="1284"/>
+        <w:gridCol w:w="2124"/>
       </w:tblGrid>
       <w:tr>
         <w:trPr>
@@ -1980,7 +1972,6 @@
                 <w:rFonts w:ascii="LM Roman 12" w:eastAsia="Times New Roman" w:hAnsi="LM Roman 12" w:cs="Times New Roman"/>
                 <w:lang w:val="en-GB" w:eastAsia="en-GB"/>
               </w:rPr>
-              <w:lastRenderedPageBreak/>
               <w:t xml:space="preserve">remove </w:t>
             </w:r>
           </w:p>
@@ -2072,6 +2063,7 @@
         <w:rPr>
           <w:rFonts w:ascii="LM Roman 12" w:hAnsi="LM Roman 12"/>
         </w:rPr>
+        <w:lastRenderedPageBreak/>
         <w:t>Inoltre per utilizzare coerentemente con le specifiche le strutture dati descritte precedentemente, sono stati forniti dei metody di utility nel file utils.py, che sono:</w:t>
       </w:r>
     </w:p>
@@ -2094,9 +2086,9 @@
         <w:tblLook w:val="04A0" w:firstRow="1" w:lastRow="0" w:firstColumn="1" w:lastColumn="0" w:noHBand="0" w:noVBand="1"/>
       </w:tblPr>
       <w:tblGrid>
-        <w:gridCol w:w="2725"/>
-        <w:gridCol w:w="1155"/>
-        <w:gridCol w:w="5748"/>
+        <w:gridCol w:w="2653"/>
+        <w:gridCol w:w="1001"/>
+        <w:gridCol w:w="5974"/>
       </w:tblGrid>
       <w:tr>
         <w:trPr>
@@ -4064,7 +4056,7 @@
         <w:rPr>
           <w:rFonts w:ascii="LM Roman 12" w:hAnsi="LM Roman 12"/>
         </w:rPr>
-        <w:t>NON SACCIO NIENTE</w:t>
+        <w:t>Il problema affrontato è di ottimizzazione (in particolare della famiglia dei problemi dello zaino), per cui la soluzione proposta prevede un algoritmo di programmazione dinamica.</w:t>
       </w:r>
     </w:p>
     <w:p>
@@ -4074,21 +4066,597 @@
           <w:rFonts w:ascii="LM Roman 12" w:hAnsi="LM Roman 12"/>
         </w:rPr>
       </w:pPr>
+      <w:proofErr w:type="spellStart"/>
+      <w:r>
+        <w:rPr>
+          <w:rFonts w:ascii="LM Roman 12" w:hAnsi="LM Roman 12"/>
+          <w:b/>
+          <w:i/>
+        </w:rPr>
+        <w:t>select_</w:t>
+      </w:r>
+      <w:proofErr w:type="gramStart"/>
+      <w:r>
+        <w:rPr>
+          <w:rFonts w:ascii="LM Roman 12" w:hAnsi="LM Roman 12"/>
+          <w:b/>
+          <w:i/>
+        </w:rPr>
+        <w:t>flight</w:t>
+      </w:r>
+      <w:proofErr w:type="spellEnd"/>
+      <w:r>
+        <w:rPr>
+          <w:rFonts w:ascii="LM Roman 12" w:hAnsi="LM Roman 12"/>
+          <w:b/>
+          <w:i/>
+        </w:rPr>
+        <w:t>(</w:t>
+      </w:r>
+      <w:proofErr w:type="spellStart"/>
+      <w:proofErr w:type="gramEnd"/>
+      <w:r>
+        <w:rPr>
+          <w:rFonts w:ascii="LM Roman 12" w:hAnsi="LM Roman 12"/>
+          <w:b/>
+          <w:i/>
+        </w:rPr>
+        <w:t>airports</w:t>
+      </w:r>
+      <w:proofErr w:type="spellEnd"/>
+      <w:r>
+        <w:rPr>
+          <w:rFonts w:ascii="LM Roman 12" w:hAnsi="LM Roman 12"/>
+          <w:b/>
+          <w:i/>
+        </w:rPr>
+        <w:t xml:space="preserve">, </w:t>
+      </w:r>
+      <w:proofErr w:type="spellStart"/>
+      <w:r>
+        <w:rPr>
+          <w:rFonts w:ascii="LM Roman 12" w:hAnsi="LM Roman 12"/>
+          <w:b/>
+          <w:i/>
+        </w:rPr>
+        <w:t>flights</w:t>
+      </w:r>
+      <w:proofErr w:type="spellEnd"/>
+      <w:r>
+        <w:rPr>
+          <w:rFonts w:ascii="LM Roman 12" w:hAnsi="LM Roman 12"/>
+          <w:b/>
+          <w:i/>
+        </w:rPr>
+        <w:t xml:space="preserve">, B: </w:t>
+      </w:r>
+      <w:proofErr w:type="spellStart"/>
+      <w:r>
+        <w:rPr>
+          <w:rFonts w:ascii="LM Roman 12" w:hAnsi="LM Roman 12"/>
+          <w:b/>
+          <w:i/>
+        </w:rPr>
+        <w:t>int</w:t>
+      </w:r>
+      <w:proofErr w:type="spellEnd"/>
+      <w:r>
+        <w:rPr>
+          <w:rFonts w:ascii="LM Roman 12" w:hAnsi="LM Roman 12"/>
+          <w:b/>
+          <w:i/>
+        </w:rPr>
+        <w:t>)</w:t>
+      </w:r>
+      <w:r>
+        <w:rPr>
+          <w:rFonts w:ascii="LM Roman 12" w:hAnsi="LM Roman 12"/>
+        </w:rPr>
+        <w:t xml:space="preserve"> : dato l’orario della compagnia, in forma di lista di voli e di aeroporti (?), e il budget massimo disponibile, calcola i voli da far partire per massimizzare il numero di passeggeri in volo e la quantità di denaro assegnata ad ogni aeroporto</w:t>
+      </w:r>
+      <w:r>
+        <w:rPr>
+          <w:rFonts w:ascii="LM Roman 12" w:hAnsi="LM Roman 12"/>
+        </w:rPr>
+        <w:t>.</w:t>
+      </w:r>
+      <w:r>
+        <w:rPr>
+          <w:rFonts w:ascii="LM Roman 12" w:hAnsi="LM Roman 12"/>
+        </w:rPr>
+        <w:t xml:space="preserve"> Utilizza come struttura di memorizzazione una matrice n x B, dove </w:t>
+      </w:r>
+      <w:proofErr w:type="gramStart"/>
+      <w:r>
+        <w:rPr>
+          <w:rFonts w:ascii="LM Roman 12" w:hAnsi="LM Roman 12"/>
+        </w:rPr>
+        <w:t>n è</w:t>
+      </w:r>
+      <w:proofErr w:type="gramEnd"/>
+      <w:r>
+        <w:rPr>
+          <w:rFonts w:ascii="LM Roman 12" w:hAnsi="LM Roman 12"/>
+        </w:rPr>
+        <w:t xml:space="preserve"> il numero di aeroporti, </w:t>
+      </w:r>
+      <w:r>
+        <w:rPr>
+          <w:rFonts w:ascii="LM Roman 12" w:hAnsi="LM Roman 12"/>
+        </w:rPr>
+        <w:t>compilata</w:t>
+      </w:r>
+      <w:r>
+        <w:rPr>
+          <w:rFonts w:ascii="LM Roman 12" w:hAnsi="LM Roman 12"/>
+        </w:rPr>
+        <w:t xml:space="preserve"> con i costi aggiornati a ogni iterazione secondo l’equazione di ricorrenza seguente:</w:t>
+      </w:r>
     </w:p>
     <w:p>
       <w:pPr>
+        <w:pStyle w:val="Paragrafoelenco"/>
+        <w:numPr>
+          <w:ilvl w:val="0"/>
+          <w:numId w:val="1"/>
+        </w:numPr>
+        <w:jc w:val="both"/>
+        <w:rPr>
+          <w:rFonts w:ascii="LM Roman 12" w:hAnsi="LM Roman 12"/>
+        </w:rPr>
+      </w:pPr>
+      <w:r>
+        <w:rPr>
+          <w:rFonts w:ascii="LM Roman 12" w:hAnsi="LM Roman 12"/>
+        </w:rPr>
+        <w:t xml:space="preserve">Sia </w:t>
+      </w:r>
+      <w:proofErr w:type="gramStart"/>
+      <w:r>
+        <w:rPr>
+          <w:rFonts w:ascii="LM Roman 12" w:hAnsi="LM Roman 12"/>
+        </w:rPr>
+        <w:t>T[</w:t>
+      </w:r>
+      <w:proofErr w:type="gramEnd"/>
+      <w:r>
+        <w:rPr>
+          <w:rFonts w:ascii="LM Roman 12" w:hAnsi="LM Roman 12"/>
+        </w:rPr>
+        <w:t>][] la matrice n x B, allora vale che</w:t>
+      </w:r>
+      <w:r>
+        <w:rPr>
+          <w:rFonts w:ascii="LM Roman 12" w:hAnsi="LM Roman 12"/>
+        </w:rPr>
+        <w:t>, detti k il costo del volo e p i suoi posti</w:t>
+      </w:r>
+    </w:p>
+    <w:p>
+      <w:pPr>
+        <w:ind w:left="720" w:firstLine="696"/>
+        <w:jc w:val="both"/>
+        <w:rPr>
+          <w:rFonts w:ascii="LM Roman 12" w:hAnsi="LM Roman 12"/>
+        </w:rPr>
+      </w:pPr>
+      <m:oMathPara>
+        <m:oMath>
+          <m:r>
+            <w:rPr>
+              <w:rFonts w:ascii="Cambria Math" w:hAnsi="Cambria Math"/>
+            </w:rPr>
+            <m:t>T</m:t>
+          </m:r>
+          <m:d>
+            <m:dPr>
+              <m:begChr m:val="["/>
+              <m:endChr m:val="]"/>
+              <m:ctrlPr>
+                <w:rPr>
+                  <w:rFonts w:ascii="Cambria Math" w:hAnsi="Cambria Math"/>
+                  <w:i/>
+                </w:rPr>
+              </m:ctrlPr>
+            </m:dPr>
+            <m:e>
+              <m:r>
+                <w:rPr>
+                  <w:rFonts w:ascii="Cambria Math" w:hAnsi="Cambria Math"/>
+                </w:rPr>
+                <m:t>i</m:t>
+              </m:r>
+            </m:e>
+          </m:d>
+          <m:r>
+            <w:rPr>
+              <w:rFonts w:ascii="Cambria Math" w:hAnsi="Cambria Math"/>
+            </w:rPr>
+            <m:t>[j]</m:t>
+          </m:r>
+          <m:r>
+            <w:rPr>
+              <w:rFonts w:ascii="Cambria Math" w:hAnsi="Cambria Math"/>
+            </w:rPr>
+            <m:t>=</m:t>
+          </m:r>
+          <m:d>
+            <m:dPr>
+              <m:begChr m:val="{"/>
+              <m:endChr m:val=""/>
+              <m:ctrlPr>
+                <w:rPr>
+                  <w:rFonts w:ascii="Cambria Math" w:hAnsi="Cambria Math"/>
+                  <w:i/>
+                </w:rPr>
+              </m:ctrlPr>
+            </m:dPr>
+            <m:e>
+              <m:r>
+                <w:rPr>
+                  <w:rFonts w:ascii="Cambria Math" w:hAnsi="Cambria Math"/>
+                </w:rPr>
+                <m:t xml:space="preserve">  </m:t>
+              </m:r>
+              <m:eqArr>
+                <m:eqArrPr>
+                  <m:ctrlPr>
+                    <w:rPr>
+                      <w:rFonts w:ascii="Cambria Math" w:hAnsi="Cambria Math"/>
+                      <w:i/>
+                    </w:rPr>
+                  </m:ctrlPr>
+                </m:eqArrPr>
+                <m:e>
+                  <m:r>
+                    <w:rPr>
+                      <w:rFonts w:ascii="Cambria Math" w:hAnsi="Cambria Math"/>
+                    </w:rPr>
+                    <m:t>T</m:t>
+                  </m:r>
+                  <m:d>
+                    <m:dPr>
+                      <m:begChr m:val="["/>
+                      <m:endChr m:val="]"/>
+                      <m:ctrlPr>
+                        <w:rPr>
+                          <w:rFonts w:ascii="Cambria Math" w:hAnsi="Cambria Math"/>
+                          <w:i/>
+                        </w:rPr>
+                      </m:ctrlPr>
+                    </m:dPr>
+                    <m:e>
+                      <m:r>
+                        <w:rPr>
+                          <w:rFonts w:ascii="Cambria Math" w:hAnsi="Cambria Math"/>
+                        </w:rPr>
+                        <m:t>i-1</m:t>
+                      </m:r>
+                    </m:e>
+                  </m:d>
+                  <m:r>
+                    <w:rPr>
+                      <w:rFonts w:ascii="Cambria Math" w:hAnsi="Cambria Math"/>
+                    </w:rPr>
+                    <m:t>[j]</m:t>
+                  </m:r>
+                  <m:r>
+                    <w:rPr>
+                      <w:rFonts w:ascii="Cambria Math" w:hAnsi="Cambria Math"/>
+                    </w:rPr>
+                    <m:t>,  &amp;</m:t>
+                  </m:r>
+                  <m:r>
+                    <w:rPr>
+                      <w:rFonts w:ascii="Cambria Math" w:hAnsi="Cambria Math"/>
+                    </w:rPr>
+                    <m:t>k&gt;j</m:t>
+                  </m:r>
+                </m:e>
+                <m:e>
+                  <m:r>
+                    <m:rPr>
+                      <m:sty m:val="p"/>
+                    </m:rPr>
+                    <w:rPr>
+                      <w:rFonts w:ascii="Cambria Math" w:hAnsi="Cambria Math"/>
+                    </w:rPr>
+                    <m:t>max⁡</m:t>
+                  </m:r>
+                  <m:r>
+                    <w:rPr>
+                      <w:rFonts w:ascii="Cambria Math" w:hAnsi="Cambria Math"/>
+                    </w:rPr>
+                    <m:t>{T</m:t>
+                  </m:r>
+                  <m:d>
+                    <m:dPr>
+                      <m:begChr m:val="["/>
+                      <m:endChr m:val="]"/>
+                      <m:ctrlPr>
+                        <w:rPr>
+                          <w:rFonts w:ascii="Cambria Math" w:hAnsi="Cambria Math"/>
+                          <w:i/>
+                        </w:rPr>
+                      </m:ctrlPr>
+                    </m:dPr>
+                    <m:e>
+                      <m:r>
+                        <w:rPr>
+                          <w:rFonts w:ascii="Cambria Math" w:hAnsi="Cambria Math"/>
+                        </w:rPr>
+                        <m:t>i-1</m:t>
+                      </m:r>
+                    </m:e>
+                  </m:d>
+                  <m:d>
+                    <m:dPr>
+                      <m:begChr m:val="["/>
+                      <m:endChr m:val="]"/>
+                      <m:ctrlPr>
+                        <w:rPr>
+                          <w:rFonts w:ascii="Cambria Math" w:hAnsi="Cambria Math"/>
+                          <w:i/>
+                        </w:rPr>
+                      </m:ctrlPr>
+                    </m:dPr>
+                    <m:e>
+                      <m:r>
+                        <w:rPr>
+                          <w:rFonts w:ascii="Cambria Math" w:hAnsi="Cambria Math"/>
+                        </w:rPr>
+                        <m:t>j</m:t>
+                      </m:r>
+                    </m:e>
+                  </m:d>
+                  <m:r>
+                    <w:rPr>
+                      <w:rFonts w:ascii="Cambria Math" w:hAnsi="Cambria Math"/>
+                    </w:rPr>
+                    <m:t>,T</m:t>
+                  </m:r>
+                  <m:d>
+                    <m:dPr>
+                      <m:begChr m:val="["/>
+                      <m:endChr m:val="]"/>
+                      <m:ctrlPr>
+                        <w:rPr>
+                          <w:rFonts w:ascii="Cambria Math" w:hAnsi="Cambria Math"/>
+                          <w:i/>
+                        </w:rPr>
+                      </m:ctrlPr>
+                    </m:dPr>
+                    <m:e>
+                      <m:r>
+                        <w:rPr>
+                          <w:rFonts w:ascii="Cambria Math" w:hAnsi="Cambria Math"/>
+                        </w:rPr>
+                        <m:t>i-1</m:t>
+                      </m:r>
+                    </m:e>
+                  </m:d>
+                  <m:d>
+                    <m:dPr>
+                      <m:begChr m:val="["/>
+                      <m:endChr m:val="]"/>
+                      <m:ctrlPr>
+                        <w:rPr>
+                          <w:rFonts w:ascii="Cambria Math" w:hAnsi="Cambria Math"/>
+                          <w:i/>
+                        </w:rPr>
+                      </m:ctrlPr>
+                    </m:dPr>
+                    <m:e>
+                      <m:r>
+                        <w:rPr>
+                          <w:rFonts w:ascii="Cambria Math" w:hAnsi="Cambria Math"/>
+                        </w:rPr>
+                        <m:t>j-k</m:t>
+                      </m:r>
+                    </m:e>
+                  </m:d>
+                  <m:r>
+                    <w:rPr>
+                      <w:rFonts w:ascii="Cambria Math" w:hAnsi="Cambria Math"/>
+                    </w:rPr>
+                    <m:t>+p</m:t>
+                  </m:r>
+                  <m:r>
+                    <w:rPr>
+                      <w:rFonts w:ascii="Cambria Math" w:hAnsi="Cambria Math"/>
+                    </w:rPr>
+                    <m:t>,  &amp;</m:t>
+                  </m:r>
+                  <m:r>
+                    <w:rPr>
+                      <w:rFonts w:ascii="Cambria Math" w:hAnsi="Cambria Math"/>
+                    </w:rPr>
+                    <m:t>k≤j</m:t>
+                  </m:r>
+                </m:e>
+              </m:eqArr>
+            </m:e>
+          </m:d>
+        </m:oMath>
+      </m:oMathPara>
+    </w:p>
+    <w:p>
+      <w:pPr>
+        <w:jc w:val="both"/>
+        <w:rPr>
+          <w:rFonts w:ascii="LM Roman 12" w:hAnsi="LM Roman 12"/>
+        </w:rPr>
+      </w:pPr>
+      <w:r>
+        <w:rPr>
+          <w:rFonts w:ascii="LM Roman 12" w:hAnsi="LM Roman 12"/>
+        </w:rPr>
+        <w:t>Al termine della procedura di compilazione viene ricostruita la quantità di denaro da assegnare agli aeroporti ripercorrendo la struttura dati e applicando in maniera inversa l’equazione precedente. Per il calcolo del costo del volo si utilizza la funzione ausiliaria</w:t>
+      </w:r>
+    </w:p>
+    <w:p>
+      <w:pPr>
+        <w:jc w:val="both"/>
+        <w:rPr>
+          <w:rFonts w:ascii="LM Roman 12" w:hAnsi="LM Roman 12"/>
+        </w:rPr>
+      </w:pPr>
+      <w:proofErr w:type="spellStart"/>
+      <w:r>
         <w:rPr>
           <w:rFonts w:ascii="LM Roman 12" w:hAnsi="LM Roman 12"/>
           <w:b/>
-        </w:rPr>
-      </w:pPr>
+          <w:i/>
+        </w:rPr>
+        <w:t>get_</w:t>
+      </w:r>
+      <w:proofErr w:type="gramStart"/>
       <w:r>
         <w:rPr>
           <w:rFonts w:ascii="LM Roman 12" w:hAnsi="LM Roman 12"/>
           <w:b/>
-        </w:rPr>
-        <w:br w:type="page"/>
-      </w:r>
+          <w:i/>
+        </w:rPr>
+        <w:t>cost</w:t>
+      </w:r>
+      <w:proofErr w:type="spellEnd"/>
+      <w:r>
+        <w:rPr>
+          <w:rFonts w:ascii="LM Roman 12" w:hAnsi="LM Roman 12"/>
+          <w:b/>
+          <w:i/>
+        </w:rPr>
+        <w:t>(</w:t>
+      </w:r>
+      <w:proofErr w:type="spellStart"/>
+      <w:proofErr w:type="gramEnd"/>
+      <w:r>
+        <w:rPr>
+          <w:rFonts w:ascii="LM Roman 12" w:hAnsi="LM Roman 12"/>
+          <w:b/>
+          <w:i/>
+        </w:rPr>
+        <w:t>time_departeur</w:t>
+      </w:r>
+      <w:proofErr w:type="spellEnd"/>
+      <w:r>
+        <w:rPr>
+          <w:rFonts w:ascii="LM Roman 12" w:hAnsi="LM Roman 12"/>
+          <w:b/>
+          <w:i/>
+        </w:rPr>
+        <w:t xml:space="preserve">, </w:t>
+      </w:r>
+      <w:proofErr w:type="spellStart"/>
+      <w:r>
+        <w:rPr>
+          <w:rFonts w:ascii="LM Roman 12" w:hAnsi="LM Roman 12"/>
+          <w:b/>
+          <w:i/>
+        </w:rPr>
+        <w:t>time_arrive</w:t>
+      </w:r>
+      <w:proofErr w:type="spellEnd"/>
+      <w:r>
+        <w:rPr>
+          <w:rFonts w:ascii="LM Roman 12" w:hAnsi="LM Roman 12"/>
+          <w:b/>
+          <w:i/>
+        </w:rPr>
+        <w:t>)</w:t>
+      </w:r>
+      <w:r>
+        <w:rPr>
+          <w:rFonts w:ascii="LM Roman 12" w:hAnsi="LM Roman 12"/>
+        </w:rPr>
+        <w:t xml:space="preserve"> : dati </w:t>
+      </w:r>
+      <w:r>
+        <w:rPr>
+          <w:rFonts w:ascii="LM Roman 12" w:hAnsi="LM Roman 12"/>
+        </w:rPr>
+        <w:t>orario di partenza e di arrivo del volo ne calcola il costo in termini di tempo di viaggio.</w:t>
+      </w:r>
+    </w:p>
+    <w:p>
+      <w:pPr>
+        <w:jc w:val="both"/>
+        <w:rPr>
+          <w:rFonts w:ascii="LM Roman 12" w:hAnsi="LM Roman 12"/>
+        </w:rPr>
+      </w:pPr>
+      <w:r>
+        <w:rPr>
+          <w:rFonts w:ascii="LM Roman 12" w:hAnsi="LM Roman 12"/>
+        </w:rPr>
+        <w:t>La complessità computazionale della funzione è pari a O(</w:t>
+      </w:r>
+      <w:proofErr w:type="spellStart"/>
+      <w:r>
+        <w:rPr>
+          <w:rFonts w:ascii="LM Roman 12" w:hAnsi="LM Roman 12"/>
+        </w:rPr>
+        <w:t>nB</w:t>
+      </w:r>
+      <w:proofErr w:type="spellEnd"/>
+      <w:r>
+        <w:rPr>
+          <w:rFonts w:ascii="LM Roman 12" w:hAnsi="LM Roman 12"/>
+        </w:rPr>
+        <w:t xml:space="preserve">), cioè il costo di compilazione della matrice </w:t>
+      </w:r>
+      <w:proofErr w:type="gramStart"/>
+      <w:r>
+        <w:rPr>
+          <w:rFonts w:ascii="LM Roman 12" w:hAnsi="LM Roman 12"/>
+        </w:rPr>
+        <w:t>T[</w:t>
+      </w:r>
+      <w:proofErr w:type="gramEnd"/>
+      <w:r>
+        <w:rPr>
+          <w:rFonts w:ascii="LM Roman 12" w:hAnsi="LM Roman 12"/>
+        </w:rPr>
+        <w:t>][]. Il costo per ricostruire i costi è di ordine inferiore, O(</w:t>
+      </w:r>
+      <w:proofErr w:type="spellStart"/>
+      <w:r>
+        <w:rPr>
+          <w:rFonts w:ascii="LM Roman 12" w:hAnsi="LM Roman 12"/>
+        </w:rPr>
+        <w:t>max</w:t>
+      </w:r>
+      <w:proofErr w:type="spellEnd"/>
+      <w:r>
+        <w:rPr>
+          <w:rFonts w:ascii="LM Roman 12" w:hAnsi="LM Roman 12"/>
+        </w:rPr>
+        <w:t>{n, B}</w:t>
+      </w:r>
+      <w:bookmarkStart w:id="0" w:name="_GoBack"/>
+      <w:bookmarkEnd w:id="0"/>
+      <w:r>
+        <w:rPr>
+          <w:rFonts w:ascii="LM Roman 12" w:hAnsi="LM Roman 12"/>
+        </w:rPr>
+        <w:t>), e quindi assorbito nella quantità precedente.</w:t>
+      </w:r>
+    </w:p>
+    <w:p>
+      <w:pPr>
+        <w:jc w:val="both"/>
+        <w:rPr>
+          <w:rFonts w:ascii="LM Roman 12" w:hAnsi="LM Roman 12"/>
+        </w:rPr>
+      </w:pPr>
+    </w:p>
+    <w:p>
+      <w:pPr>
+        <w:rPr>
+          <w:rFonts w:ascii="LM Roman 12" w:hAnsi="LM Roman 12"/>
+          <w:b/>
+        </w:rPr>
+      </w:pPr>
     </w:p>
     <w:p>
       <w:pPr>
@@ -4107,7 +4675,6 @@
           <w:sz w:val="24"/>
           <w:szCs w:val="24"/>
         </w:rPr>
-        <w:lastRenderedPageBreak/>
         <w:t>Esercizio 4</w:t>
       </w:r>
     </w:p>
@@ -4437,6 +5004,126 @@
     </w:sectPr>
   </w:body>
 </w:document>
+</file>
+
+<file path=word/numbering.xml><?xml version="1.0" encoding="utf-8"?>
+<w:numbering xmlns:wpc="http://schemas.microsoft.com/office/word/2010/wordprocessingCanvas" xmlns:cx="http://schemas.microsoft.com/office/drawing/2014/chartex" xmlns:cx1="http://schemas.microsoft.com/office/drawing/2015/9/8/chartex" xmlns:cx2="http://schemas.microsoft.com/office/drawing/2015/10/21/chartex" xmlns:cx3="http://schemas.microsoft.com/office/drawing/2016/5/9/chartex" xmlns:cx4="http://schemas.microsoft.com/office/drawing/2016/5/10/chartex" xmlns:cx5="http://schemas.microsoft.com/office/drawing/2016/5/11/chartex" xmlns:cx6="http://schemas.microsoft.com/office/drawing/2016/5/12/chartex" xmlns:cx7="http://schemas.microsoft.com/office/drawing/2016/5/13/chartex" xmlns:cx8="http://schemas.microsoft.com/office/drawing/2016/5/14/chartex" xmlns:mc="http://schemas.openxmlformats.org/markup-compatibility/2006" xmlns:aink="http://schemas.microsoft.com/office/drawing/2016/ink" xmlns:am3d="http://schemas.microsoft.com/office/drawing/2017/model3d" xmlns:o="urn:schemas-microsoft-com:office:office" xmlns:r="http://schemas.openxmlformats.org/officeDocument/2006/relationships" xmlns:m="http://schemas.openxmlformats.org/officeDocument/2006/math" xmlns:v="urn:schemas-microsoft-com:vml" xmlns:wp14="http://schemas.microsoft.com/office/word/2010/wordprocessingDrawing" xmlns:wp="http://schemas.openxmlformats.org/drawingml/2006/wordprocessingDrawing" xmlns:w10="urn:schemas-microsoft-com:office:word" xmlns:w="http://schemas.openxmlformats.org/wordprocessingml/2006/main" xmlns:w14="http://schemas.microsoft.com/office/word/2010/wordml" xmlns:w15="http://schemas.microsoft.com/office/word/2012/wordml" xmlns:w16cid="http://schemas.microsoft.com/office/word/2016/wordml/cid" xmlns:w16se="http://schemas.microsoft.com/office/word/2015/wordml/symex" xmlns:wpg="http://schemas.microsoft.com/office/word/2010/wordprocessingGroup" xmlns:wpi="http://schemas.microsoft.com/office/word/2010/wordprocessingInk" xmlns:wne="http://schemas.microsoft.com/office/word/2006/wordml" xmlns:wps="http://schemas.microsoft.com/office/word/2010/wordprocessingShape" mc:Ignorable="w14 w15 w16se w16cid wp14">
+  <w:abstractNum w:abstractNumId="0" w15:restartNumberingAfterBreak="0">
+    <w:nsid w:val="5C380991"/>
+    <w:multiLevelType w:val="hybridMultilevel"/>
+    <w:tmpl w:val="4350A382"/>
+    <w:lvl w:ilvl="0" w:tplc="E39A348C">
+      <w:numFmt w:val="bullet"/>
+      <w:lvlText w:val="-"/>
+      <w:lvlJc w:val="left"/>
+      <w:pPr>
+        <w:ind w:left="720" w:hanging="360"/>
+      </w:pPr>
+      <w:rPr>
+        <w:rFonts w:ascii="LM Roman 12" w:eastAsiaTheme="minorHAnsi" w:hAnsi="LM Roman 12" w:cstheme="minorBidi" w:hint="default"/>
+      </w:rPr>
+    </w:lvl>
+    <w:lvl w:ilvl="1" w:tplc="04100003">
+      <w:start w:val="1"/>
+      <w:numFmt w:val="bullet"/>
+      <w:lvlText w:val="o"/>
+      <w:lvlJc w:val="left"/>
+      <w:pPr>
+        <w:ind w:left="1440" w:hanging="360"/>
+      </w:pPr>
+      <w:rPr>
+        <w:rFonts w:ascii="Courier New" w:hAnsi="Courier New" w:cs="Courier New" w:hint="default"/>
+      </w:rPr>
+    </w:lvl>
+    <w:lvl w:ilvl="2" w:tplc="04100005" w:tentative="1">
+      <w:start w:val="1"/>
+      <w:numFmt w:val="bullet"/>
+      <w:lvlText w:val=""/>
+      <w:lvlJc w:val="left"/>
+      <w:pPr>
+        <w:ind w:left="2160" w:hanging="360"/>
+      </w:pPr>
+      <w:rPr>
+        <w:rFonts w:ascii="Wingdings" w:hAnsi="Wingdings" w:hint="default"/>
+      </w:rPr>
+    </w:lvl>
+    <w:lvl w:ilvl="3" w:tplc="04100001" w:tentative="1">
+      <w:start w:val="1"/>
+      <w:numFmt w:val="bullet"/>
+      <w:lvlText w:val=""/>
+      <w:lvlJc w:val="left"/>
+      <w:pPr>
+        <w:ind w:left="2880" w:hanging="360"/>
+      </w:pPr>
+      <w:rPr>
+        <w:rFonts w:ascii="Symbol" w:hAnsi="Symbol" w:hint="default"/>
+      </w:rPr>
+    </w:lvl>
+    <w:lvl w:ilvl="4" w:tplc="04100003" w:tentative="1">
+      <w:start w:val="1"/>
+      <w:numFmt w:val="bullet"/>
+      <w:lvlText w:val="o"/>
+      <w:lvlJc w:val="left"/>
+      <w:pPr>
+        <w:ind w:left="3600" w:hanging="360"/>
+      </w:pPr>
+      <w:rPr>
+        <w:rFonts w:ascii="Courier New" w:hAnsi="Courier New" w:cs="Courier New" w:hint="default"/>
+      </w:rPr>
+    </w:lvl>
+    <w:lvl w:ilvl="5" w:tplc="04100005" w:tentative="1">
+      <w:start w:val="1"/>
+      <w:numFmt w:val="bullet"/>
+      <w:lvlText w:val=""/>
+      <w:lvlJc w:val="left"/>
+      <w:pPr>
+        <w:ind w:left="4320" w:hanging="360"/>
+      </w:pPr>
+      <w:rPr>
+        <w:rFonts w:ascii="Wingdings" w:hAnsi="Wingdings" w:hint="default"/>
+      </w:rPr>
+    </w:lvl>
+    <w:lvl w:ilvl="6" w:tplc="04100001" w:tentative="1">
+      <w:start w:val="1"/>
+      <w:numFmt w:val="bullet"/>
+      <w:lvlText w:val=""/>
+      <w:lvlJc w:val="left"/>
+      <w:pPr>
+        <w:ind w:left="5040" w:hanging="360"/>
+      </w:pPr>
+      <w:rPr>
+        <w:rFonts w:ascii="Symbol" w:hAnsi="Symbol" w:hint="default"/>
+      </w:rPr>
+    </w:lvl>
+    <w:lvl w:ilvl="7" w:tplc="04100003" w:tentative="1">
+      <w:start w:val="1"/>
+      <w:numFmt w:val="bullet"/>
+      <w:lvlText w:val="o"/>
+      <w:lvlJc w:val="left"/>
+      <w:pPr>
+        <w:ind w:left="5760" w:hanging="360"/>
+      </w:pPr>
+      <w:rPr>
+        <w:rFonts w:ascii="Courier New" w:hAnsi="Courier New" w:cs="Courier New" w:hint="default"/>
+      </w:rPr>
+    </w:lvl>
+    <w:lvl w:ilvl="8" w:tplc="04100005" w:tentative="1">
+      <w:start w:val="1"/>
+      <w:numFmt w:val="bullet"/>
+      <w:lvlText w:val=""/>
+      <w:lvlJc w:val="left"/>
+      <w:pPr>
+        <w:ind w:left="6480" w:hanging="360"/>
+      </w:pPr>
+      <w:rPr>
+        <w:rFonts w:ascii="Wingdings" w:hAnsi="Wingdings" w:hint="default"/>
+      </w:rPr>
+    </w:lvl>
+  </w:abstractNum>
+  <w:num w:numId="1">
+    <w:abstractNumId w:val="0"/>
+  </w:num>
+</w:numbering>
 </file>
 
 <file path=word/styles.xml><?xml version="1.0" encoding="utf-8"?>
@@ -4833,17 +5520,16 @@
     <w:lsdException w:name="Hashtag" w:semiHidden="1" w:unhideWhenUsed="1"/>
     <w:lsdException w:name="Unresolved Mention" w:semiHidden="1" w:unhideWhenUsed="1"/>
   </w:latentStyles>
-  <w:style w:type="paragraph" w:default="1" w:styleId="Normal">
+  <w:style w:type="paragraph" w:default="1" w:styleId="Normale">
     <w:name w:val="Normal"/>
     <w:qFormat/>
   </w:style>
-  <w:style w:type="character" w:default="1" w:styleId="DefaultParagraphFont">
+  <w:style w:type="character" w:default="1" w:styleId="Carpredefinitoparagrafo">
     <w:name w:val="Default Paragraph Font"/>
     <w:uiPriority w:val="1"/>
-    <w:semiHidden/>
     <w:unhideWhenUsed/>
   </w:style>
-  <w:style w:type="table" w:default="1" w:styleId="TableNormal">
+  <w:style w:type="table" w:default="1" w:styleId="Tabellanormale">
     <w:name w:val="Normal Table"/>
     <w:uiPriority w:val="99"/>
     <w:semiHidden/>
@@ -4858,7 +5544,7 @@
       </w:tblCellMar>
     </w:tblPr>
   </w:style>
-  <w:style w:type="numbering" w:default="1" w:styleId="NoList">
+  <w:style w:type="numbering" w:default="1" w:styleId="Nessunelenco">
     <w:name w:val="No List"/>
     <w:uiPriority w:val="99"/>
     <w:semiHidden/>
@@ -4866,7 +5552,7 @@
   </w:style>
   <w:style w:type="paragraph" w:customStyle="1" w:styleId="line891">
     <w:name w:val="line891"/>
-    <w:basedOn w:val="Normal"/>
+    <w:basedOn w:val="Normale"/>
     <w:rsid w:val="00F61793"/>
     <w:pPr>
       <w:spacing w:before="100" w:beforeAutospacing="1" w:after="100" w:afterAutospacing="1" w:line="240" w:lineRule="auto"/>
@@ -4878,9 +5564,9 @@
       <w:lang w:val="en-GB" w:eastAsia="en-GB"/>
     </w:rPr>
   </w:style>
-  <w:style w:type="character" w:styleId="Strong">
+  <w:style w:type="character" w:styleId="Enfasigrassetto">
     <w:name w:val="Strong"/>
-    <w:basedOn w:val="DefaultParagraphFont"/>
+    <w:basedOn w:val="Carpredefinitoparagrafo"/>
     <w:uiPriority w:val="22"/>
     <w:qFormat/>
     <w:rsid w:val="00F61793"/>
@@ -4891,7 +5577,7 @@
   </w:style>
   <w:style w:type="paragraph" w:customStyle="1" w:styleId="line862">
     <w:name w:val="line862"/>
-    <w:basedOn w:val="Normal"/>
+    <w:basedOn w:val="Normale"/>
     <w:rsid w:val="00F61793"/>
     <w:pPr>
       <w:spacing w:before="100" w:beforeAutospacing="1" w:after="100" w:afterAutospacing="1" w:line="240" w:lineRule="auto"/>
@@ -4903,9 +5589,9 @@
       <w:lang w:val="en-GB" w:eastAsia="en-GB"/>
     </w:rPr>
   </w:style>
-  <w:style w:type="character" w:styleId="Hyperlink">
+  <w:style w:type="character" w:styleId="Collegamentoipertestuale">
     <w:name w:val="Hyperlink"/>
-    <w:basedOn w:val="DefaultParagraphFont"/>
+    <w:basedOn w:val="Carpredefinitoparagrafo"/>
     <w:uiPriority w:val="99"/>
     <w:semiHidden/>
     <w:unhideWhenUsed/>
@@ -4915,9 +5601,9 @@
       <w:u w:val="single"/>
     </w:rPr>
   </w:style>
-  <w:style w:type="paragraph" w:styleId="ListParagraph">
+  <w:style w:type="paragraph" w:styleId="Paragrafoelenco">
     <w:name w:val="List Paragraph"/>
-    <w:basedOn w:val="Normal"/>
+    <w:basedOn w:val="Normale"/>
     <w:uiPriority w:val="34"/>
     <w:qFormat/>
     <w:rsid w:val="00AD6A5C"/>
@@ -4925,6 +5611,16 @@
       <w:ind w:left="720"/>
       <w:contextualSpacing/>
     </w:pPr>
+  </w:style>
+  <w:style w:type="character" w:styleId="Testosegnaposto">
+    <w:name w:val="Placeholder Text"/>
+    <w:basedOn w:val="Carpredefinitoparagrafo"/>
+    <w:uiPriority w:val="99"/>
+    <w:semiHidden/>
+    <w:rsid w:val="00160FDE"/>
+    <w:rPr>
+      <w:color w:val="808080"/>
+    </w:rPr>
   </w:style>
 </w:styles>
 </file>

</xml_diff>

<commit_message>
cosine che ilaria non ha visto
</commit_message>
<xml_diff>
--- a/doc.docx
+++ b/doc.docx
@@ -188,9 +188,9 @@
         <w:tblLook w:val="04A0" w:firstRow="1" w:lastRow="0" w:firstColumn="1" w:lastColumn="0" w:noHBand="0" w:noVBand="1"/>
       </w:tblPr>
       <w:tblGrid>
-        <w:gridCol w:w="1189"/>
-        <w:gridCol w:w="1542"/>
-        <w:gridCol w:w="2579"/>
+        <w:gridCol w:w="1137"/>
+        <w:gridCol w:w="1284"/>
+        <w:gridCol w:w="2124"/>
       </w:tblGrid>
       <w:tr>
         <w:trPr>
@@ -788,9 +788,9 @@
         <w:tblLook w:val="04A0" w:firstRow="1" w:lastRow="0" w:firstColumn="1" w:lastColumn="0" w:noHBand="0" w:noVBand="1"/>
       </w:tblPr>
       <w:tblGrid>
-        <w:gridCol w:w="1189"/>
-        <w:gridCol w:w="1542"/>
-        <w:gridCol w:w="2579"/>
+        <w:gridCol w:w="1137"/>
+        <w:gridCol w:w="1284"/>
+        <w:gridCol w:w="2124"/>
       </w:tblGrid>
       <w:tr>
         <w:trPr>
@@ -1413,9 +1413,9 @@
         <w:tblLook w:val="04A0" w:firstRow="1" w:lastRow="0" w:firstColumn="1" w:lastColumn="0" w:noHBand="0" w:noVBand="1"/>
       </w:tblPr>
       <w:tblGrid>
-        <w:gridCol w:w="1170"/>
-        <w:gridCol w:w="1542"/>
-        <w:gridCol w:w="2579"/>
+        <w:gridCol w:w="1063"/>
+        <w:gridCol w:w="1284"/>
+        <w:gridCol w:w="2124"/>
       </w:tblGrid>
       <w:tr>
         <w:trPr>
@@ -1972,7 +1972,6 @@
                 <w:rFonts w:ascii="LM Roman 12" w:eastAsia="Times New Roman" w:hAnsi="LM Roman 12" w:cs="Times New Roman"/>
                 <w:lang w:val="en-GB" w:eastAsia="en-GB"/>
               </w:rPr>
-              <w:lastRenderedPageBreak/>
               <w:t xml:space="preserve">remove </w:t>
             </w:r>
           </w:p>
@@ -2064,6 +2063,7 @@
         <w:rPr>
           <w:rFonts w:ascii="LM Roman 12" w:hAnsi="LM Roman 12"/>
         </w:rPr>
+        <w:lastRenderedPageBreak/>
         <w:t>Inoltre per utilizzare coerentemente con le specifiche le strutture dati descritte precedentemente, sono stati forniti dei metody di utility nel file utils.py, che sono:</w:t>
       </w:r>
     </w:p>
@@ -2086,9 +2086,9 @@
         <w:tblLook w:val="04A0" w:firstRow="1" w:lastRow="0" w:firstColumn="1" w:lastColumn="0" w:noHBand="0" w:noVBand="1"/>
       </w:tblPr>
       <w:tblGrid>
-        <w:gridCol w:w="2725"/>
-        <w:gridCol w:w="1155"/>
-        <w:gridCol w:w="5748"/>
+        <w:gridCol w:w="2653"/>
+        <w:gridCol w:w="1001"/>
+        <w:gridCol w:w="5974"/>
       </w:tblGrid>
       <w:tr>
         <w:trPr>
@@ -3460,8 +3460,10 @@
         <w:rPr>
           <w:rFonts w:ascii="LM Roman 12" w:hAnsi="LM Roman 12"/>
         </w:rPr>
-        <w:t>SCRIVERE SULLA COMPLESSITA’</w:t>
-      </w:r>
+        <w:t>La complessità computazionale del problema non è esprimibile in via polinomiale, si tratta di una quantità esponenziale, che ad esempio nel caso di struttura dati che simula un grafo completo di n nodi è dell’ordine di n!.</w:t>
+      </w:r>
+      <w:bookmarkStart w:id="0" w:name="_GoBack"/>
+      <w:bookmarkEnd w:id="0"/>
     </w:p>
     <w:p>
       <w:pPr>
@@ -4072,7 +4074,25 @@
           <w:b/>
           <w:i/>
         </w:rPr>
-        <w:t>select_flight(airports, flights, B: int)</w:t>
+        <w:t>select_</w:t>
+      </w:r>
+      <w:proofErr w:type="gramStart"/>
+      <w:r>
+        <w:rPr>
+          <w:rFonts w:ascii="LM Roman 12" w:hAnsi="LM Roman 12"/>
+          <w:b/>
+          <w:i/>
+        </w:rPr>
+        <w:t>flight(</w:t>
+      </w:r>
+      <w:proofErr w:type="gramEnd"/>
+      <w:r>
+        <w:rPr>
+          <w:rFonts w:ascii="LM Roman 12" w:hAnsi="LM Roman 12"/>
+          <w:b/>
+          <w:i/>
+        </w:rPr>
+        <w:t>airports, flights, B: int)</w:t>
       </w:r>
       <w:r>
         <w:rPr>
@@ -4090,7 +4110,19 @@
         <w:rPr>
           <w:rFonts w:ascii="LM Roman 12" w:hAnsi="LM Roman 12"/>
         </w:rPr>
-        <w:t xml:space="preserve"> e il budget massimo disponibile, calcola i voli da far partire per massimizzare il numero di passeggeri in volo e la quantità di denaro assegnata ad ogni aeroporto</w:t>
+        <w:t xml:space="preserve"> e il budget massimo disponibile, calcola i voli da far partire per massimizzare il numero di passeggeri in volo e</w:t>
+      </w:r>
+      <w:r>
+        <w:rPr>
+          <w:rFonts w:ascii="LM Roman 12" w:hAnsi="LM Roman 12"/>
+        </w:rPr>
+        <w:t xml:space="preserve"> calcolare l’esatta</w:t>
+      </w:r>
+      <w:r>
+        <w:rPr>
+          <w:rFonts w:ascii="LM Roman 12" w:hAnsi="LM Roman 12"/>
+        </w:rPr>
+        <w:t xml:space="preserve"> quantità di denaro assegnata ad ogni aeroporto</w:t>
       </w:r>
       <w:r>
         <w:rPr>
@@ -4119,7 +4151,7 @@
     </w:p>
     <w:p>
       <w:pPr>
-        <w:pStyle w:val="ListParagraph"/>
+        <w:pStyle w:val="Paragrafoelenco"/>
         <w:numPr>
           <w:ilvl w:val="0"/>
           <w:numId w:val="1"/>
@@ -4351,7 +4383,19 @@
                     <w:rPr>
                       <w:rFonts w:ascii="Cambria Math" w:hAnsi="Cambria Math"/>
                     </w:rPr>
-                    <m:t>+p,  &amp;k≤j</m:t>
+                    <m:t>+p</m:t>
+                  </m:r>
+                  <m:r>
+                    <w:rPr>
+                      <w:rFonts w:ascii="Cambria Math" w:hAnsi="Cambria Math"/>
+                    </w:rPr>
+                    <m:t>}</m:t>
+                  </m:r>
+                  <m:r>
+                    <w:rPr>
+                      <w:rFonts w:ascii="Cambria Math" w:hAnsi="Cambria Math"/>
+                    </w:rPr>
+                    <m:t>,  &amp;k≤j</m:t>
                   </m:r>
                 </m:e>
               </m:eqArr>
@@ -4450,8 +4494,6 @@
         </w:rPr>
         <w:br w:type="page"/>
       </w:r>
-      <w:bookmarkStart w:id="0" w:name="_GoBack"/>
-      <w:bookmarkEnd w:id="0"/>
     </w:p>
     <w:p>
       <w:pPr>
@@ -5316,17 +5358,17 @@
     <w:lsdException w:name="Hashtag" w:semiHidden="1" w:unhideWhenUsed="1"/>
     <w:lsdException w:name="Unresolved Mention" w:semiHidden="1" w:unhideWhenUsed="1"/>
   </w:latentStyles>
-  <w:style w:type="paragraph" w:default="1" w:styleId="Normal">
+  <w:style w:type="paragraph" w:default="1" w:styleId="Normale">
     <w:name w:val="Normal"/>
     <w:qFormat/>
   </w:style>
-  <w:style w:type="character" w:default="1" w:styleId="DefaultParagraphFont">
+  <w:style w:type="character" w:default="1" w:styleId="Carpredefinitoparagrafo">
     <w:name w:val="Default Paragraph Font"/>
     <w:uiPriority w:val="1"/>
     <w:semiHidden/>
     <w:unhideWhenUsed/>
   </w:style>
-  <w:style w:type="table" w:default="1" w:styleId="TableNormal">
+  <w:style w:type="table" w:default="1" w:styleId="Tabellanormale">
     <w:name w:val="Normal Table"/>
     <w:uiPriority w:val="99"/>
     <w:semiHidden/>
@@ -5341,7 +5383,7 @@
       </w:tblCellMar>
     </w:tblPr>
   </w:style>
-  <w:style w:type="numbering" w:default="1" w:styleId="NoList">
+  <w:style w:type="numbering" w:default="1" w:styleId="Nessunelenco">
     <w:name w:val="No List"/>
     <w:uiPriority w:val="99"/>
     <w:semiHidden/>
@@ -5349,7 +5391,7 @@
   </w:style>
   <w:style w:type="paragraph" w:customStyle="1" w:styleId="line891">
     <w:name w:val="line891"/>
-    <w:basedOn w:val="Normal"/>
+    <w:basedOn w:val="Normale"/>
     <w:rsid w:val="00F61793"/>
     <w:pPr>
       <w:spacing w:before="100" w:beforeAutospacing="1" w:after="100" w:afterAutospacing="1" w:line="240" w:lineRule="auto"/>
@@ -5361,9 +5403,9 @@
       <w:lang w:val="en-GB" w:eastAsia="en-GB"/>
     </w:rPr>
   </w:style>
-  <w:style w:type="character" w:styleId="Strong">
+  <w:style w:type="character" w:styleId="Enfasigrassetto">
     <w:name w:val="Strong"/>
-    <w:basedOn w:val="DefaultParagraphFont"/>
+    <w:basedOn w:val="Carpredefinitoparagrafo"/>
     <w:uiPriority w:val="22"/>
     <w:qFormat/>
     <w:rsid w:val="00F61793"/>
@@ -5374,7 +5416,7 @@
   </w:style>
   <w:style w:type="paragraph" w:customStyle="1" w:styleId="line862">
     <w:name w:val="line862"/>
-    <w:basedOn w:val="Normal"/>
+    <w:basedOn w:val="Normale"/>
     <w:rsid w:val="00F61793"/>
     <w:pPr>
       <w:spacing w:before="100" w:beforeAutospacing="1" w:after="100" w:afterAutospacing="1" w:line="240" w:lineRule="auto"/>
@@ -5386,9 +5428,9 @@
       <w:lang w:val="en-GB" w:eastAsia="en-GB"/>
     </w:rPr>
   </w:style>
-  <w:style w:type="character" w:styleId="Hyperlink">
+  <w:style w:type="character" w:styleId="Collegamentoipertestuale">
     <w:name w:val="Hyperlink"/>
-    <w:basedOn w:val="DefaultParagraphFont"/>
+    <w:basedOn w:val="Carpredefinitoparagrafo"/>
     <w:uiPriority w:val="99"/>
     <w:semiHidden/>
     <w:unhideWhenUsed/>
@@ -5398,9 +5440,9 @@
       <w:u w:val="single"/>
     </w:rPr>
   </w:style>
-  <w:style w:type="paragraph" w:styleId="ListParagraph">
+  <w:style w:type="paragraph" w:styleId="Paragrafoelenco">
     <w:name w:val="List Paragraph"/>
-    <w:basedOn w:val="Normal"/>
+    <w:basedOn w:val="Normale"/>
     <w:uiPriority w:val="34"/>
     <w:qFormat/>
     <w:rsid w:val="00AD6A5C"/>
@@ -5409,9 +5451,9 @@
       <w:contextualSpacing/>
     </w:pPr>
   </w:style>
-  <w:style w:type="character" w:styleId="PlaceholderText">
+  <w:style w:type="character" w:styleId="Testosegnaposto">
     <w:name w:val="Placeholder Text"/>
-    <w:basedOn w:val="DefaultParagraphFont"/>
+    <w:basedOn w:val="Carpredefinitoparagrafo"/>
     <w:uiPriority w:val="99"/>
     <w:semiHidden/>
     <w:rsid w:val="00160FDE"/>

</xml_diff>